<commit_message>
Update program with styling
</commit_message>
<xml_diff>
--- a/Documentation/Project Proposal .docx
+++ b/Documentation/Project Proposal .docx
@@ -2884,6 +2884,253 @@
     </w:p>
     <w:p>
       <w:pPr>
+        <w:shd w:val="clear" w:color="auto" w:fill="1F1F1F"/>
+        <w:spacing w:line="270" w:lineRule="atLeast"/>
+        <w:rPr>
+          <w:rFonts w:ascii="Menlo" w:eastAsia="Times New Roman" w:hAnsi="Menlo" w:cs="Menlo"/>
+          <w:color w:val="CCCCCC"/>
+          <w:sz w:val="18"/>
+          <w:szCs w:val="18"/>
+          <w:lang w:val="en-US"/>
+        </w:rPr>
+      </w:pPr>
+      <w:r>
+        <w:rPr>
+          <w:rFonts w:ascii="Menlo" w:eastAsia="Times New Roman" w:hAnsi="Menlo" w:cs="Menlo"/>
+          <w:b/>
+          <w:bCs/>
+          <w:color w:val="569CD6"/>
+          <w:sz w:val="18"/>
+          <w:szCs w:val="18"/>
+          <w:lang w:val="en-US"/>
+        </w:rPr>
+        <w:t># Quick user access</w:t>
+      </w:r>
+    </w:p>
+    <w:p>
+      <w:pPr>
+        <w:shd w:val="clear" w:color="auto" w:fill="1F1F1F"/>
+        <w:spacing w:line="270" w:lineRule="atLeast"/>
+        <w:rPr>
+          <w:rFonts w:ascii="Menlo" w:eastAsia="Times New Roman" w:hAnsi="Menlo" w:cs="Menlo"/>
+          <w:color w:val="CCCCCC"/>
+          <w:sz w:val="18"/>
+          <w:szCs w:val="18"/>
+          <w:lang w:val="en-US"/>
+        </w:rPr>
+      </w:pPr>
+      <w:r>
+        <w:rPr>
+          <w:rFonts w:ascii="Menlo" w:eastAsia="Times New Roman" w:hAnsi="Menlo" w:cs="Menlo"/>
+          <w:color w:val="CCCCCC"/>
+          <w:sz w:val="18"/>
+          <w:szCs w:val="18"/>
+          <w:lang w:val="en-US"/>
+        </w:rPr>
+        <w:t>Employee Login:</w:t>
+      </w:r>
+    </w:p>
+    <w:p>
+      <w:pPr>
+        <w:shd w:val="clear" w:color="auto" w:fill="1F1F1F"/>
+        <w:spacing w:line="270" w:lineRule="atLeast"/>
+        <w:rPr>
+          <w:rFonts w:ascii="Menlo" w:eastAsia="Times New Roman" w:hAnsi="Menlo" w:cs="Menlo"/>
+          <w:color w:val="CCCCCC"/>
+          <w:sz w:val="18"/>
+          <w:szCs w:val="18"/>
+          <w:lang w:val="en-US"/>
+        </w:rPr>
+      </w:pPr>
+      <w:r>
+        <w:rPr>
+          <w:rFonts w:ascii="Menlo" w:eastAsia="Times New Roman" w:hAnsi="Menlo" w:cs="Menlo"/>
+          <w:color w:val="CCCCCC"/>
+          <w:sz w:val="18"/>
+          <w:szCs w:val="18"/>
+          <w:lang w:val="en-US"/>
+        </w:rPr>
+        <w:t>Username: employee</w:t>
+      </w:r>
+    </w:p>
+    <w:p>
+      <w:pPr>
+        <w:shd w:val="clear" w:color="auto" w:fill="1F1F1F"/>
+        <w:spacing w:line="270" w:lineRule="atLeast"/>
+        <w:rPr>
+          <w:rFonts w:ascii="Menlo" w:eastAsia="Times New Roman" w:hAnsi="Menlo" w:cs="Menlo"/>
+          <w:color w:val="CCCCCC"/>
+          <w:sz w:val="18"/>
+          <w:szCs w:val="18"/>
+          <w:lang w:val="en-US"/>
+        </w:rPr>
+      </w:pPr>
+      <w:r>
+        <w:rPr>
+          <w:rFonts w:ascii="Menlo" w:eastAsia="Times New Roman" w:hAnsi="Menlo" w:cs="Menlo"/>
+          <w:color w:val="CCCCCC"/>
+          <w:sz w:val="18"/>
+          <w:szCs w:val="18"/>
+          <w:lang w:val="en-US"/>
+        </w:rPr>
+        <w:t>Password: employee123</w:t>
+      </w:r>
+    </w:p>
+    <w:p>
+      <w:pPr>
+        <w:shd w:val="clear" w:color="auto" w:fill="1F1F1F"/>
+        <w:spacing w:line="270" w:lineRule="atLeast"/>
+        <w:rPr>
+          <w:rFonts w:ascii="Menlo" w:eastAsia="Times New Roman" w:hAnsi="Menlo" w:cs="Menlo"/>
+          <w:color w:val="CCCCCC"/>
+          <w:sz w:val="18"/>
+          <w:szCs w:val="18"/>
+          <w:lang w:val="en-US"/>
+        </w:rPr>
+      </w:pPr>
+    </w:p>
+    <w:p>
+      <w:pPr>
+        <w:shd w:val="clear" w:color="auto" w:fill="1F1F1F"/>
+        <w:spacing w:line="270" w:lineRule="atLeast"/>
+        <w:rPr>
+          <w:rFonts w:ascii="Menlo" w:eastAsia="Times New Roman" w:hAnsi="Menlo" w:cs="Menlo"/>
+          <w:color w:val="CCCCCC"/>
+          <w:sz w:val="18"/>
+          <w:szCs w:val="18"/>
+          <w:lang w:val="en-US"/>
+        </w:rPr>
+      </w:pPr>
+      <w:r>
+        <w:rPr>
+          <w:rFonts w:ascii="Menlo" w:eastAsia="Times New Roman" w:hAnsi="Menlo" w:cs="Menlo"/>
+          <w:color w:val="CCCCCC"/>
+          <w:sz w:val="18"/>
+          <w:szCs w:val="18"/>
+          <w:lang w:val="en-US"/>
+        </w:rPr>
+        <w:t>Admin Login:</w:t>
+      </w:r>
+    </w:p>
+    <w:p>
+      <w:pPr>
+        <w:shd w:val="clear" w:color="auto" w:fill="1F1F1F"/>
+        <w:spacing w:line="270" w:lineRule="atLeast"/>
+        <w:rPr>
+          <w:rFonts w:ascii="Menlo" w:eastAsia="Times New Roman" w:hAnsi="Menlo" w:cs="Menlo"/>
+          <w:color w:val="CCCCCC"/>
+          <w:sz w:val="18"/>
+          <w:szCs w:val="18"/>
+          <w:lang w:val="en-US"/>
+        </w:rPr>
+      </w:pPr>
+      <w:r>
+        <w:rPr>
+          <w:rFonts w:ascii="Menlo" w:eastAsia="Times New Roman" w:hAnsi="Menlo" w:cs="Menlo"/>
+          <w:color w:val="CCCCCC"/>
+          <w:sz w:val="18"/>
+          <w:szCs w:val="18"/>
+          <w:lang w:val="en-US"/>
+        </w:rPr>
+        <w:t>Username: admin</w:t>
+      </w:r>
+    </w:p>
+    <w:p>
+      <w:pPr>
+        <w:shd w:val="clear" w:color="auto" w:fill="1F1F1F"/>
+        <w:spacing w:line="270" w:lineRule="atLeast"/>
+        <w:rPr>
+          <w:rFonts w:ascii="Menlo" w:eastAsia="Times New Roman" w:hAnsi="Menlo" w:cs="Menlo"/>
+          <w:color w:val="CCCCCC"/>
+          <w:sz w:val="18"/>
+          <w:szCs w:val="18"/>
+          <w:lang w:val="en-US"/>
+        </w:rPr>
+      </w:pPr>
+      <w:r>
+        <w:rPr>
+          <w:rFonts w:ascii="Menlo" w:eastAsia="Times New Roman" w:hAnsi="Menlo" w:cs="Menlo"/>
+          <w:color w:val="CCCCCC"/>
+          <w:sz w:val="18"/>
+          <w:szCs w:val="18"/>
+          <w:lang w:val="en-US"/>
+        </w:rPr>
+        <w:t>Password: admin123</w:t>
+      </w:r>
+    </w:p>
+    <w:p>
+      <w:pPr>
+        <w:shd w:val="clear" w:color="auto" w:fill="1F1F1F"/>
+        <w:spacing w:line="270" w:lineRule="atLeast"/>
+        <w:rPr>
+          <w:rFonts w:ascii="Menlo" w:eastAsia="Times New Roman" w:hAnsi="Menlo" w:cs="Menlo"/>
+          <w:color w:val="CCCCCC"/>
+          <w:sz w:val="18"/>
+          <w:szCs w:val="18"/>
+          <w:lang w:val="en-US"/>
+        </w:rPr>
+      </w:pPr>
+    </w:p>
+    <w:p>
+      <w:pPr>
+        <w:shd w:val="clear" w:color="auto" w:fill="1F1F1F"/>
+        <w:spacing w:line="270" w:lineRule="atLeast"/>
+        <w:rPr>
+          <w:rFonts w:ascii="Menlo" w:eastAsia="Times New Roman" w:hAnsi="Menlo" w:cs="Menlo"/>
+          <w:color w:val="CCCCCC"/>
+          <w:sz w:val="18"/>
+          <w:szCs w:val="18"/>
+          <w:lang w:val="en-US"/>
+        </w:rPr>
+      </w:pPr>
+      <w:r>
+        <w:rPr>
+          <w:rFonts w:ascii="Menlo" w:eastAsia="Times New Roman" w:hAnsi="Menlo" w:cs="Menlo"/>
+          <w:b/>
+          <w:bCs/>
+          <w:color w:val="569CD6"/>
+          <w:sz w:val="18"/>
+          <w:szCs w:val="18"/>
+          <w:lang w:val="en-US"/>
+        </w:rPr>
+        <w:t># PLEASE USE THE LINK BELOW IF YOU"RE HAVING TROUBLE FINDING IT!</w:t>
+      </w:r>
+    </w:p>
+    <w:p>
+      <w:pPr>
+        <w:shd w:val="clear" w:color="auto" w:fill="1F1F1F"/>
+        <w:spacing w:line="270" w:lineRule="atLeast"/>
+        <w:rPr>
+          <w:rFonts w:ascii="Menlo" w:eastAsia="Times New Roman" w:hAnsi="Menlo" w:cs="Menlo"/>
+          <w:color w:val="CCCCCC"/>
+          <w:sz w:val="18"/>
+          <w:szCs w:val="18"/>
+          <w:lang w:val="en-US"/>
+        </w:rPr>
+      </w:pPr>
+      <w:r>
+        <w:rPr>
+          <w:rFonts w:ascii="Menlo" w:eastAsia="Times New Roman" w:hAnsi="Menlo" w:cs="Menlo"/>
+          <w:color w:val="CCCCCC"/>
+          <w:sz w:val="18"/>
+          <w:szCs w:val="18"/>
+          <w:lang w:val="en-US"/>
+        </w:rPr>
+        <w:t>http://clothingstockcheck.wuaze.com</w:t>
+      </w:r>
+    </w:p>
+    <w:p>
+      <w:pPr>
+        <w:rPr>
+          <w:rFonts w:ascii="Times New Roman" w:eastAsia="Times New Roman" w:hAnsi="Times New Roman" w:cs="Times New Roman"/>
+          <w:sz w:val="24"/>
+          <w:szCs w:val="24"/>
+          <w:lang w:val="en-US"/>
+        </w:rPr>
+      </w:pPr>
+    </w:p>
+    <w:p>
+      <w:pPr>
         <w:rPr>
           <w:rFonts w:ascii="Times New Roman" w:eastAsia="Times New Roman" w:hAnsi="Times New Roman" w:cs="Times New Roman"/>
           <w:sz w:val="24"/>
@@ -3081,17 +3328,15 @@
         </w:rPr>
         <w:t xml:space="preserve">Done. </w:t>
       </w:r>
-      <w:proofErr w:type="spellStart"/>
-      <w:r>
-        <w:rPr>
-          <w:rFonts w:ascii="Times New Roman" w:eastAsia="Times New Roman" w:hAnsi="Times New Roman" w:cs="Times New Roman"/>
-          <w:sz w:val="24"/>
-          <w:szCs w:val="24"/>
-          <w:lang w:val="en-US"/>
-        </w:rPr>
-        <w:t>User’s</w:t>
-      </w:r>
-      <w:proofErr w:type="spellEnd"/>
+      <w:r>
+        <w:rPr>
+          <w:rFonts w:ascii="Times New Roman" w:eastAsia="Times New Roman" w:hAnsi="Times New Roman" w:cs="Times New Roman"/>
+          <w:sz w:val="24"/>
+          <w:szCs w:val="24"/>
+          <w:lang w:val="en-US"/>
+        </w:rPr>
+        <w:t>Users</w:t>
+      </w:r>
       <w:r>
         <w:rPr>
           <w:rFonts w:ascii="Times New Roman" w:eastAsia="Times New Roman" w:hAnsi="Times New Roman" w:cs="Times New Roman"/>
@@ -3203,45 +3448,44 @@
           <w:szCs w:val="24"/>
           <w:lang w:val="en-US"/>
         </w:rPr>
-        <w:t xml:space="preserve">Done. Admins can active and </w:t>
-      </w:r>
-      <w:proofErr w:type="spellStart"/>
-      <w:r>
-        <w:rPr>
-          <w:rFonts w:ascii="Times New Roman" w:eastAsia="Times New Roman" w:hAnsi="Times New Roman" w:cs="Times New Roman"/>
-          <w:sz w:val="24"/>
-          <w:szCs w:val="24"/>
-          <w:lang w:val="en-US"/>
-        </w:rPr>
-        <w:t>deactive</w:t>
-      </w:r>
-      <w:proofErr w:type="spellEnd"/>
-      <w:r>
-        <w:rPr>
-          <w:rFonts w:ascii="Times New Roman" w:eastAsia="Times New Roman" w:hAnsi="Times New Roman" w:cs="Times New Roman"/>
-          <w:sz w:val="24"/>
-          <w:szCs w:val="24"/>
-          <w:lang w:val="en-US"/>
-        </w:rPr>
-        <w:t xml:space="preserve"> accounts in user management tab.</w:t>
-      </w:r>
-    </w:p>
-    <w:p>
-      <w:pPr>
-        <w:rPr>
-          <w:rFonts w:ascii="Times New Roman" w:eastAsia="Times New Roman" w:hAnsi="Times New Roman" w:cs="Times New Roman"/>
-          <w:sz w:val="24"/>
-          <w:szCs w:val="24"/>
-          <w:lang w:val="en-US"/>
-        </w:rPr>
-      </w:pPr>
-      <w:r>
-        <w:rPr>
-          <w:rFonts w:ascii="Times New Roman" w:eastAsia="Times New Roman" w:hAnsi="Times New Roman" w:cs="Times New Roman"/>
-          <w:sz w:val="24"/>
-          <w:szCs w:val="24"/>
-          <w:lang w:val="en-US"/>
-        </w:rPr>
+        <w:t>Done. Admins can active and de</w:t>
+      </w:r>
+      <w:r>
+        <w:rPr>
+          <w:rFonts w:ascii="Times New Roman" w:eastAsia="Times New Roman" w:hAnsi="Times New Roman" w:cs="Times New Roman"/>
+          <w:sz w:val="24"/>
+          <w:szCs w:val="24"/>
+          <w:lang w:val="en-US"/>
+        </w:rPr>
+        <w:t>-</w:t>
+      </w:r>
+      <w:r>
+        <w:rPr>
+          <w:rFonts w:ascii="Times New Roman" w:eastAsia="Times New Roman" w:hAnsi="Times New Roman" w:cs="Times New Roman"/>
+          <w:sz w:val="24"/>
+          <w:szCs w:val="24"/>
+          <w:lang w:val="en-US"/>
+        </w:rPr>
+        <w:t>active accounts in user management tab.</w:t>
+      </w:r>
+    </w:p>
+    <w:p>
+      <w:pPr>
+        <w:rPr>
+          <w:rFonts w:ascii="Times New Roman" w:eastAsia="Times New Roman" w:hAnsi="Times New Roman" w:cs="Times New Roman"/>
+          <w:sz w:val="24"/>
+          <w:szCs w:val="24"/>
+          <w:lang w:val="en-US"/>
+        </w:rPr>
+      </w:pPr>
+      <w:r>
+        <w:rPr>
+          <w:rFonts w:ascii="Times New Roman" w:eastAsia="Times New Roman" w:hAnsi="Times New Roman" w:cs="Times New Roman"/>
+          <w:sz w:val="24"/>
+          <w:szCs w:val="24"/>
+          <w:lang w:val="en-US"/>
+        </w:rPr>
+        <w:lastRenderedPageBreak/>
         <w:t>o Edit/delete user details if needed</w:t>
       </w:r>
     </w:p>
@@ -3339,17 +3583,15 @@
         </w:rPr>
         <w:t xml:space="preserve">Admins can approve or disapprove of </w:t>
       </w:r>
-      <w:proofErr w:type="gramStart"/>
-      <w:r>
-        <w:rPr>
-          <w:rFonts w:ascii="Times New Roman" w:eastAsia="Times New Roman" w:hAnsi="Times New Roman" w:cs="Times New Roman"/>
-          <w:sz w:val="24"/>
-          <w:szCs w:val="24"/>
-          <w:lang w:val="en-US"/>
-        </w:rPr>
-        <w:t>employees</w:t>
-      </w:r>
-      <w:proofErr w:type="gramEnd"/>
+      <w:r>
+        <w:rPr>
+          <w:rFonts w:ascii="Times New Roman" w:eastAsia="Times New Roman" w:hAnsi="Times New Roman" w:cs="Times New Roman"/>
+          <w:sz w:val="24"/>
+          <w:szCs w:val="24"/>
+          <w:lang w:val="en-US"/>
+        </w:rPr>
+        <w:t>employee’s</w:t>
+      </w:r>
       <w:r>
         <w:rPr>
           <w:rFonts w:ascii="Times New Roman" w:eastAsia="Times New Roman" w:hAnsi="Times New Roman" w:cs="Times New Roman"/>
@@ -3393,7 +3635,6 @@
           <w:lang w:val="en-US"/>
         </w:rPr>
       </w:pPr>
-      <w:proofErr w:type="spellStart"/>
       <w:r>
         <w:rPr>
           <w:rFonts w:ascii="Times New Roman" w:eastAsia="Times New Roman" w:hAnsi="Times New Roman" w:cs="Times New Roman"/>
@@ -3410,17 +3651,16 @@
           <w:szCs w:val="24"/>
           <w:lang w:val="en-US"/>
         </w:rPr>
-        <w:t>Admins</w:t>
-      </w:r>
-      <w:proofErr w:type="spellEnd"/>
-      <w:r>
-        <w:rPr>
-          <w:rFonts w:ascii="Times New Roman" w:eastAsia="Times New Roman" w:hAnsi="Times New Roman" w:cs="Times New Roman"/>
-          <w:sz w:val="24"/>
-          <w:szCs w:val="24"/>
-          <w:lang w:val="en-US"/>
-        </w:rPr>
         <w:t xml:space="preserve"> </w:t>
+      </w:r>
+      <w:r>
+        <w:rPr>
+          <w:rFonts w:ascii="Times New Roman" w:eastAsia="Times New Roman" w:hAnsi="Times New Roman" w:cs="Times New Roman"/>
+          <w:sz w:val="24"/>
+          <w:szCs w:val="24"/>
+          <w:lang w:val="en-US"/>
+        </w:rPr>
+        <w:t xml:space="preserve">Admins </w:t>
       </w:r>
       <w:r>
         <w:rPr>
@@ -3503,17 +3743,7 @@
           <w:szCs w:val="24"/>
           <w:lang w:val="en-US"/>
         </w:rPr>
-        <w:t xml:space="preserve"> </w:t>
-      </w:r>
-      <w:r>
-        <w:rPr>
-          <w:rFonts w:ascii="Times New Roman" w:eastAsia="Times New Roman" w:hAnsi="Times New Roman" w:cs="Times New Roman"/>
-          <w:sz w:val="24"/>
-          <w:szCs w:val="24"/>
-          <w:lang w:val="en-US"/>
-        </w:rPr>
-        <w:lastRenderedPageBreak/>
-        <w:t xml:space="preserve">to </w:t>
+        <w:t xml:space="preserve"> to </w:t>
       </w:r>
       <w:r>
         <w:rPr>
@@ -4845,6 +5075,7 @@
   <w:style w:type="character" w:default="1" w:styleId="DefaultParagraphFont">
     <w:name w:val="Default Paragraph Font"/>
     <w:uiPriority w:val="1"/>
+    <w:semiHidden/>
     <w:unhideWhenUsed/>
   </w:style>
   <w:style w:type="table" w:default="1" w:styleId="TableNormal">

</xml_diff>